<commit_message>
Update: README & resume files
</commit_message>
<xml_diff>
--- a/resume/Analista de Dados/CV - Roberto Hatiro - Analista de Dados.docx
+++ b/resume/Analista de Dados/CV - Roberto Hatiro - Analista de Dados.docx
@@ -416,19 +416,7 @@
         <w:rPr>
           <w:rFonts w:eastAsia="Tahoma" w:cs="Arial"/>
         </w:rPr>
-        <w:t xml:space="preserve">Profissional com carreira em evolução na área de </w:t>
-      </w:r>
-      <w:r>
-        <w:rPr>
-          <w:rFonts w:eastAsia="Tahoma" w:cs="Arial"/>
-        </w:rPr>
-        <w:t>análise</w:t>
-      </w:r>
-      <w:r>
-        <w:rPr>
-          <w:rFonts w:eastAsia="Tahoma" w:cs="Arial"/>
-        </w:rPr>
-        <w:t xml:space="preserve"> de dados</w:t>
+        <w:t>Profissional com carreira em evolução na área de dados</w:t>
       </w:r>
       <w:r>
         <w:rPr>
@@ -454,7 +442,19 @@
         <w:rPr>
           <w:rFonts w:eastAsia="Tahoma" w:cs="Arial"/>
         </w:rPr>
-        <w:t xml:space="preserve">Sólida experiência em tratamento, manipulação e visualização de dados com utilização de linguagens Python, SQL e principais bibliotecas, como </w:t>
+        <w:t>Sólida experiência em tratamento, manipulação e visualização de dados com utilização d</w:t>
+      </w:r>
+      <w:r>
+        <w:rPr>
+          <w:rFonts w:eastAsia="Tahoma" w:cs="Arial"/>
+        </w:rPr>
+        <w:t>as</w:t>
+      </w:r>
+      <w:r>
+        <w:rPr>
+          <w:rFonts w:eastAsia="Tahoma" w:cs="Arial"/>
+        </w:rPr>
+        <w:t xml:space="preserve"> linguagens Python, SQL e principais bibliotecas, como </w:t>
       </w:r>
       <w:proofErr w:type="spellStart"/>
       <w:r>
@@ -549,6 +549,12 @@
           <w:rFonts w:eastAsia="Tahoma" w:cs="Arial"/>
         </w:rPr>
         <w:t xml:space="preserve"> com ambientes de desenvolvimento como </w:t>
+      </w:r>
+      <w:r>
+        <w:rPr>
+          <w:rFonts w:eastAsia="Tahoma" w:cs="Arial"/>
+        </w:rPr>
+        <w:t xml:space="preserve">a Plataforma </w:t>
       </w:r>
       <w:r>
         <w:rPr>
@@ -630,7 +636,7 @@
         <w:rPr>
           <w:rFonts w:eastAsia="Tahoma" w:cs="Arial"/>
         </w:rPr>
-        <w:t>,</w:t>
+        <w:t xml:space="preserve"> e</w:t>
       </w:r>
       <w:r>
         <w:rPr>
@@ -638,122 +644,6 @@
         </w:rPr>
         <w:t xml:space="preserve"> metodologia CRISP-DM</w:t>
       </w:r>
-      <w:r>
-        <w:rPr>
-          <w:rFonts w:eastAsia="Tahoma" w:cs="Arial"/>
-        </w:rPr>
-        <w:t>, construção e aplicação de algoritmos</w:t>
-      </w:r>
-      <w:r>
-        <w:rPr>
-          <w:rFonts w:eastAsia="Tahoma" w:cs="Arial"/>
-        </w:rPr>
-        <w:t xml:space="preserve"> de </w:t>
-      </w:r>
-      <w:proofErr w:type="spellStart"/>
-      <w:r>
-        <w:rPr>
-          <w:rFonts w:eastAsia="Tahoma" w:cs="Arial"/>
-        </w:rPr>
-        <w:t>Machine</w:t>
-      </w:r>
-      <w:proofErr w:type="spellEnd"/>
-      <w:r>
-        <w:rPr>
-          <w:rFonts w:eastAsia="Tahoma" w:cs="Arial"/>
-        </w:rPr>
-        <w:t xml:space="preserve"> Learning</w:t>
-      </w:r>
-      <w:r>
-        <w:rPr>
-          <w:rFonts w:eastAsia="Tahoma" w:cs="Arial"/>
-        </w:rPr>
-        <w:t>,</w:t>
-      </w:r>
-      <w:r>
-        <w:rPr>
-          <w:rFonts w:eastAsia="Tahoma" w:cs="Arial"/>
-        </w:rPr>
-        <w:t xml:space="preserve"> modelos estatísticos de </w:t>
-      </w:r>
-      <w:r>
-        <w:rPr>
-          <w:rFonts w:eastAsia="Tahoma" w:cs="Arial"/>
-        </w:rPr>
-        <w:t>classificação e regressão</w:t>
-      </w:r>
-      <w:r>
-        <w:rPr>
-          <w:rFonts w:eastAsia="Tahoma" w:cs="Arial"/>
-        </w:rPr>
-        <w:t>,</w:t>
-      </w:r>
-      <w:r>
-        <w:rPr>
-          <w:rFonts w:eastAsia="Tahoma" w:cs="Arial"/>
-        </w:rPr>
-        <w:t xml:space="preserve"> </w:t>
-      </w:r>
-      <w:r>
-        <w:rPr>
-          <w:rFonts w:eastAsia="Tahoma" w:cs="Arial"/>
-        </w:rPr>
-        <w:t>juntamente com</w:t>
-      </w:r>
-      <w:r>
-        <w:rPr>
-          <w:rFonts w:eastAsia="Tahoma" w:cs="Arial"/>
-        </w:rPr>
-        <w:t xml:space="preserve"> </w:t>
-      </w:r>
-      <w:proofErr w:type="spellStart"/>
-      <w:r>
-        <w:rPr>
-          <w:rFonts w:eastAsia="Tahoma" w:cs="Arial"/>
-        </w:rPr>
-        <w:t>scripting</w:t>
-      </w:r>
-      <w:proofErr w:type="spellEnd"/>
-      <w:r>
-        <w:rPr>
-          <w:rFonts w:eastAsia="Tahoma" w:cs="Arial"/>
-        </w:rPr>
-        <w:t xml:space="preserve"> e</w:t>
-      </w:r>
-      <w:r>
-        <w:rPr>
-          <w:rFonts w:eastAsia="Tahoma" w:cs="Arial"/>
-        </w:rPr>
-        <w:t xml:space="preserve"> </w:t>
-      </w:r>
-      <w:proofErr w:type="spellStart"/>
-      <w:r>
-        <w:rPr>
-          <w:rFonts w:eastAsia="Tahoma" w:cs="Arial"/>
-        </w:rPr>
-        <w:t>deploy</w:t>
-      </w:r>
-      <w:proofErr w:type="spellEnd"/>
-      <w:r>
-        <w:rPr>
-          <w:rFonts w:eastAsia="Tahoma" w:cs="Arial"/>
-        </w:rPr>
-        <w:t xml:space="preserve"> </w:t>
-      </w:r>
-      <w:r>
-        <w:rPr>
-          <w:rFonts w:eastAsia="Tahoma" w:cs="Arial"/>
-        </w:rPr>
-        <w:t xml:space="preserve">via </w:t>
-      </w:r>
-      <w:proofErr w:type="spellStart"/>
-      <w:r>
-        <w:rPr>
-          <w:rFonts w:eastAsia="Tahoma" w:cs="Arial"/>
-        </w:rPr>
-        <w:t>Streamlit</w:t>
-      </w:r>
-      <w:proofErr w:type="spellEnd"/>
       <w:r>
         <w:rPr>
           <w:rFonts w:eastAsia="Tahoma" w:cs="Arial"/>
@@ -775,21 +665,30 @@
         </w:rPr>
       </w:pPr>
       <w:r>
-        <w:t>Familiaridade com a plataforma de serviços em nuvem AWS (</w:t>
+        <w:rPr>
+          <w:rFonts w:eastAsia="Tahoma" w:cs="Arial"/>
+        </w:rPr>
+        <w:t>Construção e implementação de algoritmos de Aprendizado de Máquina (</w:t>
       </w:r>
       <w:proofErr w:type="spellStart"/>
       <w:r>
-        <w:t>Amazon</w:t>
+        <w:rPr>
+          <w:rFonts w:eastAsia="Tahoma" w:cs="Arial"/>
+        </w:rPr>
+        <w:t>Machine</w:t>
       </w:r>
       <w:proofErr w:type="spellEnd"/>
       <w:r>
-        <w:t xml:space="preserve"> Web Services) e </w:t>
-      </w:r>
-      <w:r>
-        <w:t xml:space="preserve">os </w:t>
-      </w:r>
-      <w:r>
-        <w:t>serviços para computação e análise de dados como S3 e Athena;</w:t>
+        <w:rPr>
+          <w:rFonts w:eastAsia="Tahoma" w:cs="Arial"/>
+        </w:rPr>
+        <w:t xml:space="preserve"> Learning), abrangendo métodos de Ensemble, bem como modelos preditivos de classificação e regressão</w:t>
+      </w:r>
+      <w:r>
+        <w:rPr>
+          <w:rFonts w:eastAsia="Tahoma" w:cs="Arial"/>
+        </w:rPr>
+        <w:t>;</w:t>
       </w:r>
     </w:p>
     <w:p>
@@ -806,28 +705,21 @@
         </w:rPr>
       </w:pPr>
       <w:r>
-        <w:rPr>
-          <w:rFonts w:eastAsia="Tahoma" w:cs="Arial"/>
-        </w:rPr>
-        <w:t>Experiência</w:t>
-      </w:r>
-      <w:r>
-        <w:rPr>
-          <w:rFonts w:eastAsia="Tahoma" w:cs="Arial"/>
-        </w:rPr>
-        <w:t xml:space="preserve"> </w:t>
-      </w:r>
-      <w:r>
-        <w:rPr>
-          <w:rFonts w:eastAsia="Tahoma" w:cs="Arial"/>
-        </w:rPr>
-        <w:t>com o Sistema de Gerenciamento de Banco de Dados PostgreSQL, incluindo criação e manipulação de tabelas, consultas SQL, e noções de otimização de desempenho</w:t>
-      </w:r>
-      <w:r>
-        <w:rPr>
-          <w:rFonts w:eastAsia="Tahoma" w:cs="Arial"/>
-        </w:rPr>
-        <w:t>;</w:t>
+        <w:t>Familiaridade com a plataforma de serviços em nuvem AWS (</w:t>
+      </w:r>
+      <w:proofErr w:type="spellStart"/>
+      <w:r>
+        <w:t>Amazon</w:t>
+      </w:r>
+      <w:proofErr w:type="spellEnd"/>
+      <w:r>
+        <w:t xml:space="preserve"> Web Services) e </w:t>
+      </w:r>
+      <w:r>
+        <w:t xml:space="preserve">os </w:t>
+      </w:r>
+      <w:r>
+        <w:t>serviços para computação e análise de dados como S3 e Athena;</w:t>
       </w:r>
     </w:p>
     <w:p>
@@ -844,21 +736,28 @@
         </w:rPr>
       </w:pPr>
       <w:r>
-        <w:t xml:space="preserve">Conhecimento sólido em sistema de controle de versão </w:t>
-      </w:r>
-      <w:proofErr w:type="spellStart"/>
-      <w:r>
-        <w:t>Git</w:t>
-      </w:r>
-      <w:proofErr w:type="spellEnd"/>
-      <w:r>
-        <w:t xml:space="preserve"> e GitHub, incluindo gerenciamento de repositórios, versionamento de código</w:t>
-      </w:r>
-      <w:r>
-        <w:t>, resolução de conflitos</w:t>
-      </w:r>
-      <w:r>
-        <w:t xml:space="preserve"> e colaboração em equipe;</w:t>
+        <w:rPr>
+          <w:rFonts w:eastAsia="Tahoma" w:cs="Arial"/>
+        </w:rPr>
+        <w:t>Experiência</w:t>
+      </w:r>
+      <w:r>
+        <w:rPr>
+          <w:rFonts w:eastAsia="Tahoma" w:cs="Arial"/>
+        </w:rPr>
+        <w:t xml:space="preserve"> </w:t>
+      </w:r>
+      <w:r>
+        <w:rPr>
+          <w:rFonts w:eastAsia="Tahoma" w:cs="Arial"/>
+        </w:rPr>
+        <w:t>com o Sistema de Gerenciamento de Banco de Dados PostgreSQL, incluindo criação e manipulação de tabelas, consultas SQL, e noções de otimização de desempenho</w:t>
+      </w:r>
+      <w:r>
+        <w:rPr>
+          <w:rFonts w:eastAsia="Tahoma" w:cs="Arial"/>
+        </w:rPr>
+        <w:t>;</w:t>
       </w:r>
     </w:p>
     <w:p>
@@ -875,10 +774,113 @@
         </w:rPr>
       </w:pPr>
       <w:r>
-        <w:rPr>
-          <w:rFonts w:eastAsia="Tahoma" w:cs="Arial"/>
-        </w:rPr>
-        <w:t>Habilidades</w:t>
+        <w:t xml:space="preserve">Conhecimento sólido em sistema de controle de versão </w:t>
+      </w:r>
+      <w:proofErr w:type="spellStart"/>
+      <w:r>
+        <w:t>Git</w:t>
+      </w:r>
+      <w:proofErr w:type="spellEnd"/>
+      <w:r>
+        <w:t xml:space="preserve"> e GitHub, incluindo gerenciamento de repositórios, versionamento de código</w:t>
+      </w:r>
+      <w:r>
+        <w:t>, resolução de conflitos</w:t>
+      </w:r>
+      <w:r>
+        <w:t xml:space="preserve"> e colaboração em equipe;</w:t>
+      </w:r>
+    </w:p>
+    <w:p>
+      <w:pPr>
+        <w:pStyle w:val="PargrafodaLista"/>
+        <w:numPr>
+          <w:ilvl w:val="0"/>
+          <w:numId w:val="8"/>
+        </w:numPr>
+        <w:spacing w:before="40"/>
+        <w:jc w:val="both"/>
+        <w:rPr>
+          <w:rFonts w:eastAsia="Tahoma" w:cs="Arial"/>
+        </w:rPr>
+      </w:pPr>
+      <w:proofErr w:type="spellStart"/>
+      <w:r>
+        <w:rPr>
+          <w:rFonts w:eastAsia="Tahoma" w:cs="Arial"/>
+        </w:rPr>
+        <w:t>S</w:t>
+      </w:r>
+      <w:r>
+        <w:rPr>
+          <w:rFonts w:eastAsia="Tahoma" w:cs="Arial"/>
+        </w:rPr>
+        <w:t>cripting</w:t>
+      </w:r>
+      <w:proofErr w:type="spellEnd"/>
+      <w:r>
+        <w:rPr>
+          <w:rFonts w:eastAsia="Tahoma" w:cs="Arial"/>
+        </w:rPr>
+        <w:t xml:space="preserve"> e</w:t>
+      </w:r>
+      <w:r>
+        <w:rPr>
+          <w:rFonts w:eastAsia="Tahoma" w:cs="Arial"/>
+        </w:rPr>
+        <w:t xml:space="preserve"> </w:t>
+      </w:r>
+      <w:proofErr w:type="spellStart"/>
+      <w:r>
+        <w:rPr>
+          <w:rFonts w:eastAsia="Tahoma" w:cs="Arial"/>
+        </w:rPr>
+        <w:t>deploy</w:t>
+      </w:r>
+      <w:proofErr w:type="spellEnd"/>
+      <w:r>
+        <w:rPr>
+          <w:rFonts w:eastAsia="Tahoma" w:cs="Arial"/>
+        </w:rPr>
+        <w:t xml:space="preserve"> de aplicações interativas</w:t>
+      </w:r>
+      <w:r>
+        <w:rPr>
+          <w:rFonts w:eastAsia="Tahoma" w:cs="Arial"/>
+        </w:rPr>
+        <w:t xml:space="preserve"> </w:t>
+      </w:r>
+      <w:r>
+        <w:rPr>
+          <w:rFonts w:eastAsia="Tahoma" w:cs="Arial"/>
+        </w:rPr>
+        <w:t>através do</w:t>
+      </w:r>
+      <w:r>
+        <w:rPr>
+          <w:rFonts w:eastAsia="Tahoma" w:cs="Arial"/>
+        </w:rPr>
+        <w:t xml:space="preserve"> </w:t>
+      </w:r>
+      <w:proofErr w:type="spellStart"/>
+      <w:r>
+        <w:rPr>
+          <w:rFonts w:eastAsia="Tahoma" w:cs="Arial"/>
+        </w:rPr>
+        <w:t>Streamlit</w:t>
+      </w:r>
+      <w:proofErr w:type="spellEnd"/>
+      <w:r>
+        <w:rPr>
+          <w:rFonts w:eastAsia="Tahoma" w:cs="Arial"/>
+        </w:rPr>
+        <w:t>, combinando h</w:t>
+      </w:r>
+      <w:r>
+        <w:rPr>
+          <w:rFonts w:eastAsia="Tahoma" w:cs="Arial"/>
+        </w:rPr>
+        <w:t>abilidades</w:t>
       </w:r>
       <w:r>
         <w:rPr>
@@ -916,7 +918,19 @@
         <w:rPr>
           <w:rFonts w:eastAsia="Tahoma" w:cs="Arial"/>
         </w:rPr>
-        <w:t xml:space="preserve">, com experiência em HTML, CSS, </w:t>
+        <w:t>, com experiência em HTML, CSS</w:t>
+      </w:r>
+      <w:r>
+        <w:rPr>
+          <w:rFonts w:eastAsia="Tahoma" w:cs="Arial"/>
+        </w:rPr>
+        <w:t xml:space="preserve"> e</w:t>
+      </w:r>
+      <w:r>
+        <w:rPr>
+          <w:rFonts w:eastAsia="Tahoma" w:cs="Arial"/>
+        </w:rPr>
+        <w:t xml:space="preserve"> </w:t>
       </w:r>
       <w:proofErr w:type="spellStart"/>
       <w:r>
@@ -924,20 +938,6 @@
           <w:rFonts w:eastAsia="Tahoma" w:cs="Arial"/>
         </w:rPr>
         <w:t>JavaScript</w:t>
-      </w:r>
-      <w:proofErr w:type="spellEnd"/>
-      <w:r>
-        <w:rPr>
-          <w:rFonts w:eastAsia="Tahoma" w:cs="Arial"/>
-        </w:rPr>
-        <w:t xml:space="preserve"> e </w:t>
-      </w:r>
-      <w:proofErr w:type="spellStart"/>
-      <w:r>
-        <w:rPr>
-          <w:rFonts w:eastAsia="Tahoma" w:cs="Arial"/>
-        </w:rPr>
-        <w:t>React</w:t>
       </w:r>
       <w:proofErr w:type="spellEnd"/>
       <w:r>
@@ -2503,7 +2503,7 @@
           <w:color w:val="000000"/>
           <w:u w:val="single"/>
         </w:rPr>
-        <w:t xml:space="preserve">                                              </w:t>
+        <w:t xml:space="preserve">                                               </w:t>
       </w:r>
       <w:r>
         <w:rPr>
@@ -2519,7 +2519,7 @@
           <w:color w:val="000000"/>
           <w:u w:val="single"/>
         </w:rPr>
-        <w:t xml:space="preserve">  </w:t>
+        <w:t xml:space="preserve"> </w:t>
       </w:r>
       <w:r>
         <w:rPr>
@@ -2948,7 +2948,7 @@
           <w:color w:val="000000"/>
           <w:u w:val="single"/>
         </w:rPr>
-        <w:t xml:space="preserve">                                                                           </w:t>
+        <w:t xml:space="preserve">                                                                                   </w:t>
       </w:r>
       <w:r>
         <w:rPr>
@@ -2964,7 +2964,7 @@
           <w:color w:val="000000"/>
           <w:u w:val="single"/>
         </w:rPr>
-        <w:t xml:space="preserve">                               </w:t>
+        <w:t xml:space="preserve">                       </w:t>
       </w:r>
       <w:r>
         <w:rPr>
@@ -4783,7 +4783,6 @@
   <w:style w:type="character" w:default="1" w:styleId="Fontepargpadro">
     <w:name w:val="Default Paragraph Font"/>
     <w:uiPriority w:val="1"/>
-    <w:semiHidden/>
     <w:unhideWhenUsed/>
   </w:style>
   <w:style w:type="table" w:default="1" w:styleId="Tabelanormal">

</xml_diff>

<commit_message>
Update: resume files (#10)
</commit_message>
<xml_diff>
--- a/resume/Analista de Dados/CV - Roberto Hatiro - Analista de Dados.docx
+++ b/resume/Analista de Dados/CV - Roberto Hatiro - Analista de Dados.docx
@@ -121,40 +121,19 @@
               </w:rPr>
               <w:t xml:space="preserve"> </w:t>
             </w:r>
-            <w:r>
-              <w:fldChar w:fldCharType="begin"/>
-            </w:r>
-            <w:r>
-              <w:rPr>
-                <w:lang w:val="en-US"/>
-              </w:rPr>
-              <w:instrText>HYPERLINK "https://www.linkedin.com/in/rhatiro/"</w:instrText>
-            </w:r>
-            <w:r>
-              <w:fldChar w:fldCharType="separate"/>
-            </w:r>
-            <w:r>
-              <w:rPr>
-                <w:rStyle w:val="Hyperlink"/>
-                <w:rFonts w:cs="Arial"/>
-                <w:i/>
-                <w:iCs/>
-                <w:u w:val="none"/>
-                <w:lang w:val="en-US"/>
-              </w:rPr>
-              <w:t>https://www.linkedin.com/in/rhatiro</w:t>
-            </w:r>
-            <w:r>
-              <w:rPr>
-                <w:rStyle w:val="Hyperlink"/>
-                <w:rFonts w:cs="Arial"/>
-                <w:i/>
-                <w:iCs/>
-                <w:u w:val="none"/>
-                <w:lang w:val="en-US"/>
-              </w:rPr>
-              <w:fldChar w:fldCharType="end"/>
-            </w:r>
+            <w:hyperlink r:id="rId6" w:history="1">
+              <w:r>
+                <w:rPr>
+                  <w:rStyle w:val="Hyperlink"/>
+                  <w:rFonts w:cs="Arial"/>
+                  <w:i/>
+                  <w:iCs/>
+                  <w:u w:val="none"/>
+                  <w:lang w:val="en-US"/>
+                </w:rPr>
+                <w:t>https://www.linkedin.com/in/rhatiro</w:t>
+              </w:r>
+            </w:hyperlink>
           </w:p>
           <w:p>
             <w:pPr>
@@ -177,7 +156,7 @@
               </w:rPr>
               <w:t xml:space="preserve"> </w:t>
             </w:r>
-            <w:hyperlink r:id="rId6" w:history="1">
+            <w:hyperlink r:id="rId7" w:history="1">
               <w:r>
                 <w:rPr>
                   <w:rStyle w:val="Hyperlink"/>
@@ -372,6 +351,14 @@
     </w:p>
     <w:p>
       <w:pPr>
+        <w:jc w:val="both"/>
+        <w:rPr>
+          <w:rFonts w:eastAsia="Century Gothic" w:cs="Arial"/>
+        </w:rPr>
+      </w:pPr>
+    </w:p>
+    <w:p>
+      <w:pPr>
         <w:pStyle w:val="Ttulo1"/>
         <w:shd w:val="clear" w:color="auto" w:fill="DFDFDF"/>
         <w:tabs>
@@ -1020,17 +1007,31 @@
         <w:jc w:val="both"/>
         <w:rPr>
           <w:rFonts w:eastAsia="Tahoma" w:cs="Arial"/>
-        </w:rPr>
-      </w:pPr>
-      <w:r>
-        <w:rPr>
-          <w:rFonts w:eastAsia="Tahoma" w:cs="Arial"/>
-        </w:rPr>
-        <w:t xml:space="preserve">Cientista de Dados | </w:t>
-      </w:r>
-      <w:r>
-        <w:rPr>
-          <w:rFonts w:eastAsia="Tahoma" w:cs="Arial"/>
+          <w:b/>
+          <w:bCs/>
+        </w:rPr>
+      </w:pPr>
+      <w:r>
+        <w:rPr>
+          <w:rFonts w:eastAsia="Tahoma" w:cs="Arial"/>
+          <w:b/>
+          <w:bCs/>
+        </w:rPr>
+        <w:t>Ciência</w:t>
+      </w:r>
+      <w:r>
+        <w:rPr>
+          <w:rFonts w:eastAsia="Tahoma" w:cs="Arial"/>
+          <w:b/>
+          <w:bCs/>
+        </w:rPr>
+        <w:t xml:space="preserve"> de Dados | </w:t>
+      </w:r>
+      <w:r>
+        <w:rPr>
+          <w:rFonts w:eastAsia="Tahoma" w:cs="Arial"/>
+          <w:b/>
+          <w:bCs/>
           <w:i/>
           <w:iCs/>
         </w:rPr>
@@ -1220,6 +1221,15 @@
         </w:rPr>
         <w:t>COMPETÊNCIAS</w:t>
       </w:r>
+      <w:r>
+        <w:rPr>
+          <w:rFonts w:ascii="Arial" w:eastAsia="Tahoma" w:hAnsi="Arial" w:cs="Arial"/>
+          <w:b/>
+          <w:sz w:val="20"/>
+          <w:szCs w:val="20"/>
+        </w:rPr>
+        <w:t xml:space="preserve"> E TECNOLOGIAS</w:t>
+      </w:r>
     </w:p>
     <w:p>
       <w:pPr>
@@ -1239,63 +1249,55 @@
         <w:jc w:val="both"/>
         <w:rPr>
           <w:rFonts w:eastAsia="Tahoma" w:cs="Arial"/>
-          <w:lang w:val="en-US"/>
-        </w:rPr>
-      </w:pPr>
-      <w:r>
-        <w:rPr>
-          <w:rFonts w:eastAsia="Tahoma" w:cs="Arial"/>
-          <w:lang w:val="en-US"/>
-        </w:rPr>
-        <w:t xml:space="preserve">Python, SQL, Anaconda, </w:t>
-      </w:r>
-      <w:proofErr w:type="spellStart"/>
-      <w:r>
-        <w:rPr>
-          <w:rFonts w:eastAsia="Tahoma" w:cs="Arial"/>
-          <w:lang w:val="en-US"/>
-        </w:rPr>
-        <w:t>Jupyter</w:t>
-      </w:r>
-      <w:proofErr w:type="spellEnd"/>
-      <w:r>
-        <w:rPr>
-          <w:rFonts w:eastAsia="Tahoma" w:cs="Arial"/>
-          <w:lang w:val="en-US"/>
-        </w:rPr>
-        <w:t xml:space="preserve"> Lab, </w:t>
-      </w:r>
-      <w:proofErr w:type="spellStart"/>
-      <w:r>
-        <w:rPr>
-          <w:rFonts w:eastAsia="Tahoma" w:cs="Arial"/>
-          <w:lang w:val="en-US"/>
-        </w:rPr>
-        <w:t>Jupyter</w:t>
-      </w:r>
-      <w:proofErr w:type="spellEnd"/>
-      <w:r>
-        <w:rPr>
-          <w:rFonts w:eastAsia="Tahoma" w:cs="Arial"/>
-          <w:lang w:val="en-US"/>
-        </w:rPr>
-        <w:t xml:space="preserve"> Notebook, Google </w:t>
-      </w:r>
-      <w:proofErr w:type="spellStart"/>
-      <w:r>
-        <w:rPr>
-          <w:rFonts w:eastAsia="Tahoma" w:cs="Arial"/>
-          <w:lang w:val="en-US"/>
-        </w:rPr>
-        <w:t>Colaboratory</w:t>
-      </w:r>
-      <w:proofErr w:type="spellEnd"/>
-      <w:r>
-        <w:rPr>
-          <w:rFonts w:eastAsia="Tahoma" w:cs="Arial"/>
-          <w:lang w:val="en-US"/>
+        </w:rPr>
+      </w:pPr>
+      <w:r>
+        <w:rPr>
+          <w:rFonts w:eastAsia="Tahoma" w:cs="Arial"/>
+          <w:b/>
+          <w:bCs/>
+        </w:rPr>
+        <w:t>Linguagens</w:t>
+      </w:r>
+      <w:r>
+        <w:rPr>
+          <w:rFonts w:eastAsia="Tahoma" w:cs="Arial"/>
+          <w:b/>
+          <w:bCs/>
+        </w:rPr>
+        <w:t xml:space="preserve"> de Programação</w:t>
+      </w:r>
+      <w:r>
+        <w:rPr>
+          <w:rFonts w:eastAsia="Tahoma" w:cs="Arial"/>
+          <w:b/>
+          <w:bCs/>
+        </w:rPr>
+        <w:t>:</w:t>
+      </w:r>
+      <w:r>
+        <w:rPr>
+          <w:rFonts w:eastAsia="Tahoma" w:cs="Arial"/>
+        </w:rPr>
+        <w:t xml:space="preserve"> </w:t>
+      </w:r>
+      <w:r>
+        <w:rPr>
+          <w:rFonts w:eastAsia="Tahoma" w:cs="Arial"/>
+        </w:rPr>
+        <w:t>Python, SQL</w:t>
+      </w:r>
+      <w:r>
+        <w:rPr>
+          <w:rFonts w:eastAsia="Tahoma" w:cs="Arial"/>
         </w:rPr>
         <w:t>;</w:t>
+      </w:r>
+      <w:r>
+        <w:rPr>
+          <w:rFonts w:eastAsia="Tahoma" w:cs="Arial"/>
+        </w:rPr>
+        <w:t xml:space="preserve"> </w:t>
       </w:r>
     </w:p>
     <w:p>
@@ -1309,89 +1311,93 @@
         <w:jc w:val="both"/>
         <w:rPr>
           <w:rFonts w:eastAsia="Tahoma" w:cs="Arial"/>
-          <w:lang w:val="en-US"/>
-        </w:rPr>
-      </w:pPr>
+        </w:rPr>
+      </w:pPr>
+      <w:r>
+        <w:rPr>
+          <w:rFonts w:eastAsia="Tahoma" w:cs="Arial"/>
+          <w:b/>
+          <w:bCs/>
+        </w:rPr>
+        <w:t>Ambientes de Desenvolvimento:</w:t>
+      </w:r>
+      <w:r>
+        <w:rPr>
+          <w:rFonts w:eastAsia="Tahoma" w:cs="Arial"/>
+        </w:rPr>
+        <w:t xml:space="preserve"> </w:t>
+      </w:r>
+      <w:r>
+        <w:rPr>
+          <w:rFonts w:eastAsia="Tahoma" w:cs="Arial"/>
+        </w:rPr>
+        <w:t xml:space="preserve">Anaconda, </w:t>
+      </w:r>
       <w:proofErr w:type="spellStart"/>
       <w:r>
         <w:rPr>
           <w:rFonts w:eastAsia="Tahoma" w:cs="Arial"/>
-          <w:lang w:val="en-US"/>
-        </w:rPr>
-        <w:t>Py</w:t>
-      </w:r>
-      <w:r>
-        <w:rPr>
-          <w:rFonts w:eastAsia="Tahoma" w:cs="Arial"/>
-          <w:lang w:val="en-US"/>
-        </w:rPr>
-        <w:t>PI</w:t>
+        </w:rPr>
+        <w:t>Jupyter</w:t>
       </w:r>
       <w:proofErr w:type="spellEnd"/>
       <w:r>
         <w:rPr>
           <w:rFonts w:eastAsia="Tahoma" w:cs="Arial"/>
-          <w:lang w:val="en-US"/>
-        </w:rPr>
-        <w:t>, Num</w:t>
-      </w:r>
-      <w:r>
-        <w:rPr>
-          <w:rFonts w:eastAsia="Tahoma" w:cs="Arial"/>
-          <w:lang w:val="en-US"/>
-        </w:rPr>
-        <w:t>P</w:t>
-      </w:r>
-      <w:r>
-        <w:rPr>
-          <w:rFonts w:eastAsia="Tahoma" w:cs="Arial"/>
-          <w:lang w:val="en-US"/>
-        </w:rPr>
-        <w:t xml:space="preserve">y, Pandas, Matplotlib, Seaborn, </w:t>
+        </w:rPr>
+        <w:t xml:space="preserve"> </w:t>
       </w:r>
       <w:proofErr w:type="spellStart"/>
       <w:r>
         <w:rPr>
           <w:rFonts w:eastAsia="Tahoma" w:cs="Arial"/>
-          <w:lang w:val="en-US"/>
-        </w:rPr>
-        <w:t>Plotly</w:t>
+        </w:rPr>
+        <w:t>Lab</w:t>
       </w:r>
       <w:proofErr w:type="spellEnd"/>
       <w:r>
         <w:rPr>
           <w:rFonts w:eastAsia="Tahoma" w:cs="Arial"/>
-          <w:lang w:val="en-US"/>
         </w:rPr>
         <w:t xml:space="preserve">, </w:t>
       </w:r>
-      <w:r>
-        <w:rPr>
-          <w:rFonts w:eastAsia="Tahoma" w:cs="Arial"/>
-          <w:lang w:val="en-US"/>
-        </w:rPr>
-        <w:t xml:space="preserve">Scikit-learn, </w:t>
-      </w:r>
       <w:proofErr w:type="spellStart"/>
       <w:r>
         <w:rPr>
           <w:rFonts w:eastAsia="Tahoma" w:cs="Arial"/>
-          <w:lang w:val="en-US"/>
-        </w:rPr>
-        <w:t>Statsmodel</w:t>
-      </w:r>
-      <w:r>
-        <w:rPr>
-          <w:rFonts w:eastAsia="Tahoma" w:cs="Arial"/>
-          <w:lang w:val="en-US"/>
-        </w:rPr>
-        <w:t>s</w:t>
+        </w:rPr>
+        <w:t>Jupyter</w:t>
       </w:r>
       <w:proofErr w:type="spellEnd"/>
       <w:r>
         <w:rPr>
           <w:rFonts w:eastAsia="Tahoma" w:cs="Arial"/>
-          <w:lang w:val="en-US"/>
+        </w:rPr>
+        <w:t xml:space="preserve"> Notebook</w:t>
+      </w:r>
+      <w:r>
+        <w:rPr>
+          <w:rFonts w:eastAsia="Tahoma" w:cs="Arial"/>
+        </w:rPr>
+        <w:t>,</w:t>
+      </w:r>
+      <w:r>
+        <w:rPr>
+          <w:rFonts w:eastAsia="Tahoma" w:cs="Arial"/>
+        </w:rPr>
+        <w:t xml:space="preserve"> Google </w:t>
+      </w:r>
+      <w:proofErr w:type="spellStart"/>
+      <w:r>
+        <w:rPr>
+          <w:rFonts w:eastAsia="Tahoma" w:cs="Arial"/>
+        </w:rPr>
+        <w:t>Colaboratory</w:t>
+      </w:r>
+      <w:proofErr w:type="spellEnd"/>
+      <w:r>
+        <w:rPr>
+          <w:rFonts w:eastAsia="Tahoma" w:cs="Arial"/>
         </w:rPr>
         <w:t>;</w:t>
       </w:r>
@@ -1407,25 +1413,33 @@
         <w:jc w:val="both"/>
         <w:rPr>
           <w:rFonts w:eastAsia="Tahoma" w:cs="Arial"/>
-        </w:rPr>
-      </w:pPr>
-      <w:r>
-        <w:rPr>
-          <w:rFonts w:eastAsia="Tahoma" w:cs="Arial"/>
-        </w:rPr>
-        <w:t xml:space="preserve">Visual </w:t>
-      </w:r>
+          <w:lang w:val="en-US"/>
+        </w:rPr>
+      </w:pPr>
       <w:proofErr w:type="spellStart"/>
       <w:r>
         <w:rPr>
           <w:rFonts w:eastAsia="Tahoma" w:cs="Arial"/>
-        </w:rPr>
-        <w:t>Studo</w:t>
+          <w:b/>
+          <w:bCs/>
+          <w:lang w:val="en-US"/>
+        </w:rPr>
+        <w:t>Bibliotecas</w:t>
       </w:r>
       <w:proofErr w:type="spellEnd"/>
       <w:r>
         <w:rPr>
           <w:rFonts w:eastAsia="Tahoma" w:cs="Arial"/>
+          <w:b/>
+          <w:bCs/>
+          <w:lang w:val="en-US"/>
+        </w:rPr>
+        <w:t>:</w:t>
+      </w:r>
+      <w:r>
+        <w:rPr>
+          <w:rFonts w:eastAsia="Tahoma" w:cs="Arial"/>
+          <w:lang w:val="en-US"/>
         </w:rPr>
         <w:t xml:space="preserve"> </w:t>
       </w:r>
@@ -1433,27 +1447,82 @@
       <w:r>
         <w:rPr>
           <w:rFonts w:eastAsia="Tahoma" w:cs="Arial"/>
-        </w:rPr>
-        <w:t>Code</w:t>
+          <w:lang w:val="en-US"/>
+        </w:rPr>
+        <w:t>Py</w:t>
+      </w:r>
+      <w:r>
+        <w:rPr>
+          <w:rFonts w:eastAsia="Tahoma" w:cs="Arial"/>
+          <w:lang w:val="en-US"/>
+        </w:rPr>
+        <w:t>PI</w:t>
       </w:r>
       <w:proofErr w:type="spellEnd"/>
       <w:r>
         <w:rPr>
           <w:rFonts w:eastAsia="Tahoma" w:cs="Arial"/>
-        </w:rPr>
-        <w:t xml:space="preserve">, Sublime, </w:t>
+          <w:lang w:val="en-US"/>
+        </w:rPr>
+        <w:t>, Num</w:t>
+      </w:r>
+      <w:r>
+        <w:rPr>
+          <w:rFonts w:eastAsia="Tahoma" w:cs="Arial"/>
+          <w:lang w:val="en-US"/>
+        </w:rPr>
+        <w:t>P</w:t>
+      </w:r>
+      <w:r>
+        <w:rPr>
+          <w:rFonts w:eastAsia="Tahoma" w:cs="Arial"/>
+          <w:lang w:val="en-US"/>
+        </w:rPr>
+        <w:t xml:space="preserve">y, Pandas, Matplotlib, Seaborn, </w:t>
       </w:r>
       <w:proofErr w:type="spellStart"/>
       <w:r>
         <w:rPr>
           <w:rFonts w:eastAsia="Tahoma" w:cs="Arial"/>
-        </w:rPr>
-        <w:t>PyCharm</w:t>
+          <w:lang w:val="en-US"/>
+        </w:rPr>
+        <w:t>Plotly</w:t>
       </w:r>
       <w:proofErr w:type="spellEnd"/>
       <w:r>
         <w:rPr>
           <w:rFonts w:eastAsia="Tahoma" w:cs="Arial"/>
+          <w:lang w:val="en-US"/>
+        </w:rPr>
+        <w:t xml:space="preserve">, </w:t>
+      </w:r>
+      <w:r>
+        <w:rPr>
+          <w:rFonts w:eastAsia="Tahoma" w:cs="Arial"/>
+          <w:lang w:val="en-US"/>
+        </w:rPr>
+        <w:t xml:space="preserve">Scikit-learn, </w:t>
+      </w:r>
+      <w:proofErr w:type="spellStart"/>
+      <w:r>
+        <w:rPr>
+          <w:rFonts w:eastAsia="Tahoma" w:cs="Arial"/>
+          <w:lang w:val="en-US"/>
+        </w:rPr>
+        <w:t>Statsmodel</w:t>
+      </w:r>
+      <w:r>
+        <w:rPr>
+          <w:rFonts w:eastAsia="Tahoma" w:cs="Arial"/>
+          <w:lang w:val="en-US"/>
+        </w:rPr>
+        <w:t>s</w:t>
+      </w:r>
+      <w:proofErr w:type="spellEnd"/>
+      <w:r>
+        <w:rPr>
+          <w:rFonts w:eastAsia="Tahoma" w:cs="Arial"/>
+          <w:lang w:val="en-US"/>
         </w:rPr>
         <w:t>;</w:t>
       </w:r>
@@ -1475,16 +1544,50 @@
       <w:r>
         <w:rPr>
           <w:rFonts w:eastAsia="Tahoma" w:cs="Arial"/>
+          <w:b/>
+          <w:bCs/>
           <w:lang w:val="en-US"/>
         </w:rPr>
-        <w:t>HTML, CSS, JavaScript, jQuery, React, Figma</w:t>
-      </w:r>
-      <w:r>
-        <w:rPr>
-          <w:rFonts w:eastAsia="Tahoma" w:cs="Arial"/>
+        <w:t>IDEs (Integrated Development Environments)</w:t>
+      </w:r>
+      <w:r>
+        <w:rPr>
+          <w:rFonts w:eastAsia="Tahoma" w:cs="Arial"/>
+          <w:b/>
+          <w:bCs/>
           <w:lang w:val="en-US"/>
         </w:rPr>
-        <w:t>;</w:t>
+        <w:t>:</w:t>
+      </w:r>
+      <w:r>
+        <w:rPr>
+          <w:rFonts w:eastAsia="Tahoma" w:cs="Arial"/>
+          <w:lang w:val="en-US"/>
+        </w:rPr>
+        <w:t xml:space="preserve"> </w:t>
+      </w:r>
+      <w:r>
+        <w:rPr>
+          <w:rFonts w:eastAsia="Tahoma" w:cs="Arial"/>
+          <w:lang w:val="en-US"/>
+        </w:rPr>
+        <w:t xml:space="preserve">Visual </w:t>
+      </w:r>
+      <w:proofErr w:type="spellStart"/>
+      <w:r>
+        <w:rPr>
+          <w:rFonts w:eastAsia="Tahoma" w:cs="Arial"/>
+          <w:lang w:val="en-US"/>
+        </w:rPr>
+        <w:t>Studo</w:t>
+      </w:r>
+      <w:proofErr w:type="spellEnd"/>
+      <w:r>
+        <w:rPr>
+          <w:rFonts w:eastAsia="Tahoma" w:cs="Arial"/>
+          <w:lang w:val="en-US"/>
+        </w:rPr>
+        <w:t xml:space="preserve"> Code, Sublime, PyCharm;</w:t>
       </w:r>
     </w:p>
     <w:p>
@@ -1498,31 +1601,56 @@
         <w:jc w:val="both"/>
         <w:rPr>
           <w:rFonts w:eastAsia="Tahoma" w:cs="Arial"/>
+          <w:lang w:val="en-US"/>
         </w:rPr>
       </w:pPr>
       <w:proofErr w:type="spellStart"/>
       <w:r>
         <w:rPr>
           <w:rFonts w:eastAsia="Tahoma" w:cs="Arial"/>
-        </w:rPr>
-        <w:t>Amazon</w:t>
+          <w:b/>
+          <w:bCs/>
+          <w:lang w:val="en-US"/>
+        </w:rPr>
+        <w:t>Desenvolvimento</w:t>
       </w:r>
       <w:proofErr w:type="spellEnd"/>
       <w:r>
         <w:rPr>
           <w:rFonts w:eastAsia="Tahoma" w:cs="Arial"/>
-        </w:rPr>
-        <w:t xml:space="preserve"> AW</w:t>
-      </w:r>
-      <w:r>
-        <w:rPr>
-          <w:rFonts w:eastAsia="Tahoma" w:cs="Arial"/>
-        </w:rPr>
-        <w:t>S</w:t>
-      </w:r>
-      <w:r>
-        <w:rPr>
-          <w:rFonts w:eastAsia="Tahoma" w:cs="Arial"/>
+          <w:b/>
+          <w:bCs/>
+          <w:lang w:val="en-US"/>
+        </w:rPr>
+        <w:t xml:space="preserve"> </w:t>
+      </w:r>
+      <w:r>
+        <w:rPr>
+          <w:rFonts w:eastAsia="Tahoma" w:cs="Arial"/>
+          <w:b/>
+          <w:bCs/>
+          <w:lang w:val="en-US"/>
+        </w:rPr>
+        <w:t>Front-End:</w:t>
+      </w:r>
+      <w:r>
+        <w:rPr>
+          <w:rFonts w:eastAsia="Tahoma" w:cs="Arial"/>
+          <w:lang w:val="en-US"/>
+        </w:rPr>
+        <w:t xml:space="preserve"> </w:t>
+      </w:r>
+      <w:r>
+        <w:rPr>
+          <w:rFonts w:eastAsia="Tahoma" w:cs="Arial"/>
+          <w:lang w:val="en-US"/>
+        </w:rPr>
+        <w:t>HTML, CSS, JavaScript, jQuery, React, Figma</w:t>
+      </w:r>
+      <w:r>
+        <w:rPr>
+          <w:rFonts w:eastAsia="Tahoma" w:cs="Arial"/>
+          <w:lang w:val="en-US"/>
         </w:rPr>
         <w:t>;</w:t>
       </w:r>
@@ -1543,8 +1671,68 @@
       <w:r>
         <w:rPr>
           <w:rFonts w:eastAsia="Tahoma" w:cs="Arial"/>
-        </w:rPr>
-        <w:t>PostgreSQL</w:t>
+          <w:b/>
+          <w:bCs/>
+        </w:rPr>
+        <w:t>Cloud</w:t>
+      </w:r>
+      <w:r>
+        <w:rPr>
+          <w:rFonts w:eastAsia="Tahoma" w:cs="Arial"/>
+          <w:b/>
+          <w:bCs/>
+        </w:rPr>
+        <w:t xml:space="preserve"> </w:t>
+      </w:r>
+      <w:proofErr w:type="spellStart"/>
+      <w:r>
+        <w:rPr>
+          <w:rFonts w:eastAsia="Tahoma" w:cs="Arial"/>
+          <w:b/>
+          <w:bCs/>
+        </w:rPr>
+        <w:t>Computing</w:t>
+      </w:r>
+      <w:proofErr w:type="spellEnd"/>
+      <w:r>
+        <w:rPr>
+          <w:rFonts w:eastAsia="Tahoma" w:cs="Arial"/>
+          <w:b/>
+          <w:bCs/>
+        </w:rPr>
+        <w:t>:</w:t>
+      </w:r>
+      <w:r>
+        <w:rPr>
+          <w:rFonts w:eastAsia="Tahoma" w:cs="Arial"/>
+        </w:rPr>
+        <w:t xml:space="preserve"> </w:t>
+      </w:r>
+      <w:proofErr w:type="spellStart"/>
+      <w:r>
+        <w:rPr>
+          <w:rFonts w:eastAsia="Tahoma" w:cs="Arial"/>
+        </w:rPr>
+        <w:t>Amazon</w:t>
+      </w:r>
+      <w:proofErr w:type="spellEnd"/>
+      <w:r>
+        <w:rPr>
+          <w:rFonts w:eastAsia="Tahoma" w:cs="Arial"/>
+        </w:rPr>
+        <w:t xml:space="preserve"> AW</w:t>
+      </w:r>
+      <w:r>
+        <w:rPr>
+          <w:rFonts w:eastAsia="Tahoma" w:cs="Arial"/>
+        </w:rPr>
+        <w:t>S</w:t>
+      </w:r>
+      <w:r>
+        <w:rPr>
+          <w:rFonts w:eastAsia="Tahoma" w:cs="Arial"/>
+        </w:rPr>
+        <w:t xml:space="preserve"> (S3 e Athena)</w:t>
       </w:r>
       <w:r>
         <w:rPr>
@@ -1566,19 +1754,45 @@
           <w:rFonts w:eastAsia="Tahoma" w:cs="Arial"/>
         </w:rPr>
       </w:pPr>
-      <w:proofErr w:type="spellStart"/>
-      <w:r>
-        <w:rPr>
-          <w:rFonts w:eastAsia="Tahoma" w:cs="Arial"/>
-          <w:lang w:val="en-US"/>
-        </w:rPr>
-        <w:t>Streamlit</w:t>
-      </w:r>
-      <w:proofErr w:type="spellEnd"/>
-      <w:r>
-        <w:rPr>
-          <w:rFonts w:eastAsia="Tahoma" w:cs="Arial"/>
-          <w:lang w:val="en-US"/>
+      <w:r>
+        <w:rPr>
+          <w:rFonts w:eastAsia="Tahoma" w:cs="Arial"/>
+          <w:b/>
+          <w:bCs/>
+        </w:rPr>
+        <w:t>Ba</w:t>
+      </w:r>
+      <w:r>
+        <w:rPr>
+          <w:rFonts w:eastAsia="Tahoma" w:cs="Arial"/>
+          <w:b/>
+          <w:bCs/>
+        </w:rPr>
+        <w:t>nco</w:t>
+      </w:r>
+      <w:r>
+        <w:rPr>
+          <w:rFonts w:eastAsia="Tahoma" w:cs="Arial"/>
+          <w:b/>
+          <w:bCs/>
+        </w:rPr>
+        <w:t xml:space="preserve"> de dados:</w:t>
+      </w:r>
+      <w:r>
+        <w:rPr>
+          <w:rFonts w:eastAsia="Tahoma" w:cs="Arial"/>
+        </w:rPr>
+        <w:t xml:space="preserve"> </w:t>
+      </w:r>
+      <w:r>
+        <w:rPr>
+          <w:rFonts w:eastAsia="Tahoma" w:cs="Arial"/>
+        </w:rPr>
+        <w:t>PostgreSQL</w:t>
+      </w:r>
+      <w:r>
+        <w:rPr>
+          <w:rFonts w:eastAsia="Tahoma" w:cs="Arial"/>
         </w:rPr>
         <w:t>;</w:t>
       </w:r>
@@ -1596,19 +1810,66 @@
           <w:rFonts w:eastAsia="Tahoma" w:cs="Arial"/>
         </w:rPr>
       </w:pPr>
+      <w:r>
+        <w:rPr>
+          <w:rFonts w:eastAsia="Tahoma" w:cs="Arial"/>
+          <w:b/>
+          <w:bCs/>
+          <w:lang w:val="en-US"/>
+        </w:rPr>
+        <w:t>Deploy</w:t>
+      </w:r>
+      <w:r>
+        <w:rPr>
+          <w:rFonts w:eastAsia="Tahoma" w:cs="Arial"/>
+          <w:b/>
+          <w:bCs/>
+          <w:lang w:val="en-US"/>
+        </w:rPr>
+        <w:t xml:space="preserve"> de </w:t>
+      </w:r>
       <w:proofErr w:type="spellStart"/>
       <w:r>
         <w:rPr>
           <w:rFonts w:eastAsia="Tahoma" w:cs="Arial"/>
-        </w:rPr>
-        <w:t>Git</w:t>
+          <w:b/>
+          <w:bCs/>
+          <w:lang w:val="en-US"/>
+        </w:rPr>
+        <w:t>Aplicações</w:t>
       </w:r>
       <w:proofErr w:type="spellEnd"/>
       <w:r>
         <w:rPr>
           <w:rFonts w:eastAsia="Tahoma" w:cs="Arial"/>
-        </w:rPr>
-        <w:t xml:space="preserve"> e GitHub;</w:t>
+          <w:b/>
+          <w:bCs/>
+          <w:lang w:val="en-US"/>
+        </w:rPr>
+        <w:t>:</w:t>
+      </w:r>
+      <w:r>
+        <w:rPr>
+          <w:rFonts w:eastAsia="Tahoma" w:cs="Arial"/>
+          <w:lang w:val="en-US"/>
+        </w:rPr>
+        <w:t xml:space="preserve"> </w:t>
+      </w:r>
+      <w:proofErr w:type="spellStart"/>
+      <w:r>
+        <w:rPr>
+          <w:rFonts w:eastAsia="Tahoma" w:cs="Arial"/>
+          <w:lang w:val="en-US"/>
+        </w:rPr>
+        <w:t>Streamlit</w:t>
+      </w:r>
+      <w:proofErr w:type="spellEnd"/>
+      <w:r>
+        <w:rPr>
+          <w:rFonts w:eastAsia="Tahoma" w:cs="Arial"/>
+          <w:lang w:val="en-US"/>
+        </w:rPr>
+        <w:t>;</w:t>
       </w:r>
     </w:p>
     <w:p>
@@ -1627,8 +1888,52 @@
       <w:r>
         <w:rPr>
           <w:rFonts w:eastAsia="Tahoma" w:cs="Arial"/>
-        </w:rPr>
-        <w:t>Pacote Office e Adobe;</w:t>
+          <w:b/>
+          <w:bCs/>
+        </w:rPr>
+        <w:t xml:space="preserve">Controle de </w:t>
+      </w:r>
+      <w:r>
+        <w:rPr>
+          <w:rFonts w:eastAsia="Tahoma" w:cs="Arial"/>
+          <w:b/>
+          <w:bCs/>
+        </w:rPr>
+        <w:t>V</w:t>
+      </w:r>
+      <w:r>
+        <w:rPr>
+          <w:rFonts w:eastAsia="Tahoma" w:cs="Arial"/>
+          <w:b/>
+          <w:bCs/>
+        </w:rPr>
+        <w:t>ersionamento:</w:t>
+      </w:r>
+      <w:r>
+        <w:rPr>
+          <w:rFonts w:eastAsia="Tahoma" w:cs="Arial"/>
+        </w:rPr>
+        <w:t xml:space="preserve"> </w:t>
+      </w:r>
+      <w:proofErr w:type="spellStart"/>
+      <w:r>
+        <w:rPr>
+          <w:rFonts w:eastAsia="Tahoma" w:cs="Arial"/>
+        </w:rPr>
+        <w:t>Git</w:t>
+      </w:r>
+      <w:proofErr w:type="spellEnd"/>
+      <w:r>
+        <w:rPr>
+          <w:rFonts w:eastAsia="Tahoma" w:cs="Arial"/>
+        </w:rPr>
+        <w:t>,</w:t>
+      </w:r>
+      <w:r>
+        <w:rPr>
+          <w:rFonts w:eastAsia="Tahoma" w:cs="Arial"/>
+        </w:rPr>
+        <w:t xml:space="preserve"> GitHub;</w:t>
       </w:r>
     </w:p>
     <w:p>
@@ -1642,27 +1947,123 @@
         <w:jc w:val="both"/>
         <w:rPr>
           <w:rFonts w:eastAsia="Tahoma" w:cs="Arial"/>
-          <w:lang w:val="en-US"/>
-        </w:rPr>
-      </w:pPr>
-      <w:r>
-        <w:rPr>
-          <w:rFonts w:eastAsia="Tahoma" w:cs="Arial"/>
-          <w:lang w:val="en-US"/>
-        </w:rPr>
-        <w:t>MacOS, Linux</w:t>
-      </w:r>
-      <w:r>
-        <w:rPr>
-          <w:rFonts w:eastAsia="Tahoma" w:cs="Arial"/>
-          <w:lang w:val="en-US"/>
-        </w:rPr>
-        <w:t xml:space="preserve"> e</w:t>
-      </w:r>
-      <w:r>
-        <w:rPr>
-          <w:rFonts w:eastAsia="Tahoma" w:cs="Arial"/>
-          <w:lang w:val="en-US"/>
+        </w:rPr>
+      </w:pPr>
+      <w:r>
+        <w:rPr>
+          <w:rFonts w:eastAsia="Tahoma" w:cs="Arial"/>
+          <w:b/>
+          <w:bCs/>
+        </w:rPr>
+        <w:t>Softwares</w:t>
+      </w:r>
+      <w:r>
+        <w:rPr>
+          <w:rFonts w:eastAsia="Tahoma" w:cs="Arial"/>
+          <w:b/>
+          <w:bCs/>
+        </w:rPr>
+        <w:t xml:space="preserve"> Complementares</w:t>
+      </w:r>
+      <w:r>
+        <w:rPr>
+          <w:rFonts w:eastAsia="Tahoma" w:cs="Arial"/>
+          <w:b/>
+          <w:bCs/>
+        </w:rPr>
+        <w:t>:</w:t>
+      </w:r>
+      <w:r>
+        <w:rPr>
+          <w:rFonts w:eastAsia="Tahoma" w:cs="Arial"/>
+        </w:rPr>
+        <w:t xml:space="preserve"> </w:t>
+      </w:r>
+      <w:r>
+        <w:rPr>
+          <w:rFonts w:eastAsia="Tahoma" w:cs="Arial"/>
+        </w:rPr>
+        <w:t>Pacote Office</w:t>
+      </w:r>
+      <w:r>
+        <w:rPr>
+          <w:rFonts w:eastAsia="Tahoma" w:cs="Arial"/>
+        </w:rPr>
+        <w:t xml:space="preserve">, </w:t>
+      </w:r>
+      <w:r>
+        <w:rPr>
+          <w:rFonts w:eastAsia="Tahoma" w:cs="Arial"/>
+        </w:rPr>
+        <w:t>Adobe;</w:t>
+      </w:r>
+    </w:p>
+    <w:p>
+      <w:pPr>
+        <w:pStyle w:val="PargrafodaLista"/>
+        <w:numPr>
+          <w:ilvl w:val="0"/>
+          <w:numId w:val="9"/>
+        </w:numPr>
+        <w:spacing w:before="60"/>
+        <w:jc w:val="both"/>
+        <w:rPr>
+          <w:rFonts w:eastAsia="Tahoma" w:cs="Arial"/>
+        </w:rPr>
+      </w:pPr>
+      <w:r>
+        <w:rPr>
+          <w:rFonts w:eastAsia="Tahoma" w:cs="Arial"/>
+          <w:b/>
+          <w:bCs/>
+        </w:rPr>
+        <w:t xml:space="preserve">Sistemas </w:t>
+      </w:r>
+      <w:r>
+        <w:rPr>
+          <w:rFonts w:eastAsia="Tahoma" w:cs="Arial"/>
+          <w:b/>
+          <w:bCs/>
+        </w:rPr>
+        <w:t>O</w:t>
+      </w:r>
+      <w:r>
+        <w:rPr>
+          <w:rFonts w:eastAsia="Tahoma" w:cs="Arial"/>
+          <w:b/>
+          <w:bCs/>
+        </w:rPr>
+        <w:t>peracionais:</w:t>
+      </w:r>
+      <w:r>
+        <w:rPr>
+          <w:rFonts w:eastAsia="Tahoma" w:cs="Arial"/>
+        </w:rPr>
+        <w:t xml:space="preserve"> </w:t>
+      </w:r>
+      <w:proofErr w:type="spellStart"/>
+      <w:r>
+        <w:rPr>
+          <w:rFonts w:eastAsia="Tahoma" w:cs="Arial"/>
+        </w:rPr>
+        <w:t>MacOS</w:t>
+      </w:r>
+      <w:proofErr w:type="spellEnd"/>
+      <w:r>
+        <w:rPr>
+          <w:rFonts w:eastAsia="Tahoma" w:cs="Arial"/>
+        </w:rPr>
+        <w:t>, Linux</w:t>
+      </w:r>
+      <w:r>
+        <w:rPr>
+          <w:rFonts w:eastAsia="Tahoma" w:cs="Arial"/>
+        </w:rPr>
+        <w:t>,</w:t>
+      </w:r>
+      <w:r>
+        <w:rPr>
+          <w:rFonts w:eastAsia="Tahoma" w:cs="Arial"/>
         </w:rPr>
         <w:t xml:space="preserve"> Windows.</w:t>
       </w:r>
@@ -1673,7 +2074,6 @@
         <w:jc w:val="both"/>
         <w:rPr>
           <w:rFonts w:eastAsia="Tahoma" w:cs="Arial"/>
-          <w:lang w:val="en-US"/>
         </w:rPr>
       </w:pPr>
     </w:p>
@@ -1753,7 +2153,7 @@
           <w:i/>
         </w:rPr>
       </w:pPr>
-      <w:hyperlink r:id="rId7" w:history="1">
+      <w:hyperlink r:id="rId8" w:history="1">
         <w:r>
           <w:rPr>
             <w:rStyle w:val="Hyperlink"/>
@@ -1861,13 +2261,51 @@
           <w:color w:val="000000"/>
         </w:rPr>
       </w:pPr>
-      <w:r>
+    </w:p>
+    <w:p>
+      <w:pPr>
         <w:rPr>
           <w:rFonts w:eastAsia="Trebuchet MS" w:cs="Arial"/>
           <w:b/>
           <w:bCs/>
           <w:color w:val="000000"/>
         </w:rPr>
+      </w:pPr>
+      <w:r>
+        <w:rPr>
+          <w:rFonts w:eastAsia="Trebuchet MS" w:cs="Arial"/>
+          <w:b/>
+          <w:bCs/>
+          <w:color w:val="000000"/>
+        </w:rPr>
+        <w:br w:type="page"/>
+      </w:r>
+    </w:p>
+    <w:p>
+      <w:pPr>
+        <w:pBdr>
+          <w:top w:val="nil"/>
+          <w:left w:val="nil"/>
+          <w:bottom w:val="nil"/>
+          <w:right w:val="nil"/>
+          <w:between w:val="nil"/>
+        </w:pBdr>
+        <w:jc w:val="both"/>
+        <w:rPr>
+          <w:rFonts w:eastAsia="Trebuchet MS" w:cs="Arial"/>
+          <w:b/>
+          <w:bCs/>
+          <w:color w:val="000000"/>
+        </w:rPr>
+      </w:pPr>
+      <w:r>
+        <w:rPr>
+          <w:rFonts w:eastAsia="Trebuchet MS" w:cs="Arial"/>
+          <w:b/>
+          <w:bCs/>
+          <w:color w:val="000000"/>
+        </w:rPr>
+        <w:lastRenderedPageBreak/>
         <w:t xml:space="preserve">Cientista de Dados: </w:t>
       </w:r>
       <w:proofErr w:type="spellStart"/>
@@ -1900,7 +2338,7 @@
           <w:iCs/>
         </w:rPr>
       </w:pPr>
-      <w:hyperlink r:id="rId8" w:history="1">
+      <w:hyperlink r:id="rId9" w:history="1">
         <w:r>
           <w:rPr>
             <w:rStyle w:val="Hyperlink"/>
@@ -1972,14 +2410,31 @@
           <w:color w:val="000000"/>
         </w:rPr>
       </w:pPr>
-      <w:r>
+    </w:p>
+    <w:p>
+      <w:pPr>
+        <w:pBdr>
+          <w:top w:val="nil"/>
+          <w:left w:val="nil"/>
+          <w:bottom w:val="nil"/>
+          <w:right w:val="nil"/>
+          <w:between w:val="nil"/>
+        </w:pBdr>
+        <w:jc w:val="both"/>
         <w:rPr>
           <w:rFonts w:eastAsia="Trebuchet MS" w:cs="Arial"/>
           <w:b/>
           <w:bCs/>
           <w:color w:val="000000"/>
         </w:rPr>
-        <w:lastRenderedPageBreak/>
+      </w:pPr>
+      <w:r>
+        <w:rPr>
+          <w:rFonts w:eastAsia="Trebuchet MS" w:cs="Arial"/>
+          <w:b/>
+          <w:bCs/>
+          <w:color w:val="000000"/>
+        </w:rPr>
         <w:t xml:space="preserve">Analista de Dados: </w:t>
       </w:r>
       <w:proofErr w:type="spellStart"/>
@@ -2042,7 +2497,7 @@
           <w:iCs/>
         </w:rPr>
       </w:pPr>
-      <w:hyperlink r:id="rId9" w:history="1">
+      <w:hyperlink r:id="rId10" w:history="1">
         <w:r>
           <w:rPr>
             <w:rStyle w:val="Hyperlink"/>
@@ -2065,7 +2520,7 @@
           <w:u w:val="none"/>
         </w:rPr>
       </w:pPr>
-      <w:hyperlink r:id="rId10" w:history="1">
+      <w:hyperlink r:id="rId11" w:history="1">
         <w:r>
           <w:rPr>
             <w:rStyle w:val="Hyperlink"/>
@@ -2177,38 +2632,18 @@
           <w:lang w:val="en-US"/>
         </w:rPr>
       </w:pPr>
-      <w:r>
-        <w:fldChar w:fldCharType="begin"/>
-      </w:r>
-      <w:r>
-        <w:rPr>
-          <w:lang w:val="en-US"/>
-        </w:rPr>
-        <w:instrText>HYPERLINK "https://aluratube-rhatiro.vercel.app/"</w:instrText>
-      </w:r>
-      <w:r>
-        <w:fldChar w:fldCharType="separate"/>
-      </w:r>
-      <w:r>
-        <w:rPr>
-          <w:rStyle w:val="Hyperlink"/>
-          <w:rFonts w:cs="Arial"/>
-          <w:i/>
-          <w:u w:val="none"/>
-          <w:lang w:val="en-US"/>
-        </w:rPr>
-        <w:t>https://aluratube-rhatiro.vercel.app/</w:t>
-      </w:r>
-      <w:r>
-        <w:rPr>
-          <w:rStyle w:val="Hyperlink"/>
-          <w:rFonts w:cs="Arial"/>
-          <w:i/>
-          <w:u w:val="none"/>
-          <w:lang w:val="en-US"/>
-        </w:rPr>
-        <w:fldChar w:fldCharType="end"/>
-      </w:r>
+      <w:hyperlink r:id="rId12" w:history="1">
+        <w:r>
+          <w:rPr>
+            <w:rStyle w:val="Hyperlink"/>
+            <w:rFonts w:cs="Arial"/>
+            <w:i/>
+            <w:u w:val="none"/>
+            <w:lang w:val="en-US"/>
+          </w:rPr>
+          <w:t>https://aluratube-rhatiro.vercel.app/</w:t>
+        </w:r>
+      </w:hyperlink>
     </w:p>
     <w:p>
       <w:pPr>
@@ -2376,7 +2811,7 @@
         </w:rPr>
         <w:tab/>
       </w:r>
-      <w:hyperlink r:id="rId11" w:history="1">
+      <w:hyperlink r:id="rId13" w:history="1">
         <w:r>
           <w:rPr>
             <w:rStyle w:val="Hyperlink"/>
@@ -2448,6 +2883,25 @@
         <w:rPr>
           <w:rFonts w:eastAsia="Tahoma" w:cs="Arial"/>
         </w:rPr>
+        <w:t>Português – Nativo</w:t>
+      </w:r>
+    </w:p>
+    <w:p>
+      <w:pPr>
+        <w:numPr>
+          <w:ilvl w:val="0"/>
+          <w:numId w:val="3"/>
+        </w:numPr>
+        <w:spacing w:before="40"/>
+        <w:jc w:val="both"/>
+        <w:rPr>
+          <w:rFonts w:eastAsia="Tahoma" w:cs="Arial"/>
+        </w:rPr>
+      </w:pPr>
+      <w:r>
+        <w:rPr>
+          <w:rFonts w:eastAsia="Tahoma" w:cs="Arial"/>
+        </w:rPr>
         <w:t>Inglês</w:t>
       </w:r>
       <w:r>
@@ -2461,6 +2915,25 @@
           <w:rFonts w:eastAsia="Tahoma" w:cs="Arial"/>
         </w:rPr>
         <w:t>Intermediário</w:t>
+      </w:r>
+    </w:p>
+    <w:p>
+      <w:pPr>
+        <w:numPr>
+          <w:ilvl w:val="0"/>
+          <w:numId w:val="3"/>
+        </w:numPr>
+        <w:spacing w:before="40"/>
+        <w:jc w:val="both"/>
+        <w:rPr>
+          <w:rFonts w:eastAsia="Tahoma" w:cs="Arial"/>
+        </w:rPr>
+      </w:pPr>
+      <w:r>
+        <w:rPr>
+          <w:rFonts w:eastAsia="Tahoma" w:cs="Arial"/>
+        </w:rPr>
+        <w:t>Espanhol - Básico</w:t>
       </w:r>
     </w:p>
     <w:p>
@@ -2495,6 +2968,15 @@
           <w:szCs w:val="20"/>
         </w:rPr>
         <w:t>EXPERIÊNCIA LABORAL NA ÁREA DE ATUAÇÃO ANTERIOR</w:t>
+      </w:r>
+      <w:r>
+        <w:rPr>
+          <w:rFonts w:ascii="Arial" w:eastAsia="Tahoma" w:hAnsi="Arial" w:cs="Arial"/>
+          <w:b/>
+          <w:sz w:val="20"/>
+          <w:szCs w:val="20"/>
+        </w:rPr>
+        <w:t xml:space="preserve"> (Transição de carreira)</w:t>
       </w:r>
     </w:p>
     <w:p>
@@ -4824,7 +5306,6 @@
   <w:style w:type="character" w:default="1" w:styleId="Fontepargpadro">
     <w:name w:val="Default Paragraph Font"/>
     <w:uiPriority w:val="1"/>
-    <w:semiHidden/>
     <w:unhideWhenUsed/>
   </w:style>
   <w:style w:type="table" w:default="1" w:styleId="Tabelanormal">

</xml_diff>

<commit_message>
Update: resume files (#11)
</commit_message>
<xml_diff>
--- a/resume/Analista de Dados/CV - Roberto Hatiro - Analista de Dados.docx
+++ b/resume/Analista de Dados/CV - Roberto Hatiro - Analista de Dados.docx
@@ -2070,10 +2070,12 @@
     </w:p>
     <w:p>
       <w:pPr>
-        <w:spacing w:before="40"/>
-        <w:jc w:val="both"/>
-        <w:rPr>
-          <w:rFonts w:eastAsia="Tahoma" w:cs="Arial"/>
+        <w:spacing w:line="260" w:lineRule="exact"/>
+        <w:jc w:val="both"/>
+        <w:rPr>
+          <w:rFonts w:cs="Arial"/>
+          <w:color w:val="0D0D0D" w:themeColor="text1" w:themeTint="F2"/>
+          <w:spacing w:val="10"/>
         </w:rPr>
       </w:pPr>
     </w:p>
@@ -2099,6 +2101,192 @@
           <w:sz w:val="20"/>
           <w:szCs w:val="20"/>
         </w:rPr>
+        <w:t>CERTIFICADOS</w:t>
+      </w:r>
+    </w:p>
+    <w:p>
+      <w:pPr>
+        <w:rPr>
+          <w:rFonts w:eastAsia="Tahoma"/>
+        </w:rPr>
+      </w:pPr>
+    </w:p>
+    <w:p>
+      <w:pPr>
+        <w:spacing w:before="40"/>
+        <w:jc w:val="both"/>
+        <w:rPr>
+          <w:rFonts w:eastAsia="Tahoma" w:cs="Arial"/>
+          <w:i/>
+          <w:iCs/>
+        </w:rPr>
+      </w:pPr>
+      <w:r>
+        <w:rPr>
+          <w:rFonts w:eastAsia="Tahoma" w:cs="Arial"/>
+        </w:rPr>
+        <w:tab/>
+      </w:r>
+      <w:hyperlink r:id="rId8" w:history="1">
+        <w:r>
+          <w:rPr>
+            <w:rStyle w:val="Hyperlink"/>
+            <w:rFonts w:eastAsia="Tahoma" w:cs="Arial"/>
+            <w:i/>
+            <w:iCs/>
+            <w:u w:val="none"/>
+          </w:rPr>
+          <w:t>https://github.com/rhatiro/certificados</w:t>
+        </w:r>
+      </w:hyperlink>
+    </w:p>
+    <w:p>
+      <w:pPr>
+        <w:spacing w:before="40"/>
+        <w:jc w:val="both"/>
+        <w:rPr>
+          <w:rFonts w:eastAsia="Tahoma" w:cs="Arial"/>
+        </w:rPr>
+      </w:pPr>
+    </w:p>
+    <w:p>
+      <w:pPr>
+        <w:pStyle w:val="Ttulo1"/>
+        <w:shd w:val="clear" w:color="auto" w:fill="DFDFDF"/>
+        <w:tabs>
+          <w:tab w:val="center" w:pos="4802"/>
+        </w:tabs>
+        <w:jc w:val="both"/>
+        <w:rPr>
+          <w:rFonts w:ascii="Arial" w:eastAsia="Tahoma" w:hAnsi="Arial" w:cs="Arial"/>
+          <w:b/>
+          <w:sz w:val="20"/>
+          <w:szCs w:val="20"/>
+        </w:rPr>
+      </w:pPr>
+      <w:r>
+        <w:rPr>
+          <w:rFonts w:ascii="Arial" w:eastAsia="Tahoma" w:hAnsi="Arial" w:cs="Arial"/>
+          <w:b/>
+          <w:sz w:val="20"/>
+          <w:szCs w:val="20"/>
+        </w:rPr>
+        <w:t>IDIOMAS</w:t>
+      </w:r>
+    </w:p>
+    <w:p>
+      <w:pPr>
+        <w:rPr>
+          <w:rFonts w:eastAsia="Tahoma"/>
+        </w:rPr>
+      </w:pPr>
+    </w:p>
+    <w:p>
+      <w:pPr>
+        <w:numPr>
+          <w:ilvl w:val="0"/>
+          <w:numId w:val="3"/>
+        </w:numPr>
+        <w:spacing w:before="40"/>
+        <w:jc w:val="both"/>
+        <w:rPr>
+          <w:rFonts w:eastAsia="Tahoma" w:cs="Arial"/>
+        </w:rPr>
+      </w:pPr>
+      <w:bookmarkStart w:id="1" w:name="_heading=h.30j0zll" w:colFirst="0" w:colLast="0"/>
+      <w:bookmarkEnd w:id="1"/>
+      <w:r>
+        <w:rPr>
+          <w:rFonts w:eastAsia="Tahoma" w:cs="Arial"/>
+        </w:rPr>
+        <w:t>Português – Nativo</w:t>
+      </w:r>
+    </w:p>
+    <w:p>
+      <w:pPr>
+        <w:numPr>
+          <w:ilvl w:val="0"/>
+          <w:numId w:val="3"/>
+        </w:numPr>
+        <w:spacing w:before="40"/>
+        <w:jc w:val="both"/>
+        <w:rPr>
+          <w:rFonts w:eastAsia="Tahoma" w:cs="Arial"/>
+        </w:rPr>
+      </w:pPr>
+      <w:r>
+        <w:rPr>
+          <w:rFonts w:eastAsia="Tahoma" w:cs="Arial"/>
+        </w:rPr>
+        <w:t>Inglês – Intermediário</w:t>
+      </w:r>
+    </w:p>
+    <w:p>
+      <w:pPr>
+        <w:numPr>
+          <w:ilvl w:val="0"/>
+          <w:numId w:val="3"/>
+        </w:numPr>
+        <w:spacing w:before="40"/>
+        <w:jc w:val="both"/>
+        <w:rPr>
+          <w:rFonts w:eastAsia="Tahoma" w:cs="Arial"/>
+        </w:rPr>
+      </w:pPr>
+      <w:r>
+        <w:rPr>
+          <w:rFonts w:eastAsia="Tahoma" w:cs="Arial"/>
+        </w:rPr>
+        <w:t>Espanhol - Básico</w:t>
+      </w:r>
+    </w:p>
+    <w:p>
+      <w:pPr>
+        <w:spacing w:before="40"/>
+        <w:jc w:val="both"/>
+        <w:rPr>
+          <w:rFonts w:eastAsia="Tahoma" w:cs="Arial"/>
+        </w:rPr>
+      </w:pPr>
+    </w:p>
+    <w:p>
+      <w:pPr>
+        <w:rPr>
+          <w:rFonts w:eastAsia="Tahoma" w:cs="Arial"/>
+          <w:b/>
+        </w:rPr>
+      </w:pPr>
+      <w:r>
+        <w:rPr>
+          <w:rFonts w:eastAsia="Tahoma" w:cs="Arial"/>
+          <w:b/>
+        </w:rPr>
+        <w:br w:type="page"/>
+      </w:r>
+    </w:p>
+    <w:p>
+      <w:pPr>
+        <w:pStyle w:val="Ttulo1"/>
+        <w:shd w:val="clear" w:color="auto" w:fill="DFDFDF"/>
+        <w:tabs>
+          <w:tab w:val="center" w:pos="4802"/>
+        </w:tabs>
+        <w:jc w:val="both"/>
+        <w:rPr>
+          <w:rFonts w:ascii="Arial" w:eastAsia="Tahoma" w:hAnsi="Arial" w:cs="Arial"/>
+          <w:b/>
+          <w:sz w:val="20"/>
+          <w:szCs w:val="20"/>
+        </w:rPr>
+      </w:pPr>
+      <w:r>
+        <w:rPr>
+          <w:rFonts w:ascii="Arial" w:eastAsia="Tahoma" w:hAnsi="Arial" w:cs="Arial"/>
+          <w:b/>
+          <w:sz w:val="20"/>
+          <w:szCs w:val="20"/>
+        </w:rPr>
+        <w:lastRenderedPageBreak/>
         <w:t>PROJETOS RELEVANTES</w:t>
       </w:r>
     </w:p>
@@ -2153,7 +2341,7 @@
           <w:i/>
         </w:rPr>
       </w:pPr>
-      <w:hyperlink r:id="rId8" w:history="1">
+      <w:hyperlink r:id="rId9" w:history="1">
         <w:r>
           <w:rPr>
             <w:rStyle w:val="Hyperlink"/>
@@ -2246,6 +2434,16 @@
     </w:p>
     <w:p>
       <w:pPr>
+        <w:rPr>
+          <w:rFonts w:eastAsia="Trebuchet MS" w:cs="Arial"/>
+          <w:b/>
+          <w:bCs/>
+          <w:color w:val="000000"/>
+        </w:rPr>
+      </w:pPr>
+    </w:p>
+    <w:p>
+      <w:pPr>
         <w:pBdr>
           <w:top w:val="nil"/>
           <w:left w:val="nil"/>
@@ -2261,51 +2459,13 @@
           <w:color w:val="000000"/>
         </w:rPr>
       </w:pPr>
-    </w:p>
-    <w:p>
-      <w:pPr>
+      <w:r>
         <w:rPr>
           <w:rFonts w:eastAsia="Trebuchet MS" w:cs="Arial"/>
           <w:b/>
           <w:bCs/>
           <w:color w:val="000000"/>
         </w:rPr>
-      </w:pPr>
-      <w:r>
-        <w:rPr>
-          <w:rFonts w:eastAsia="Trebuchet MS" w:cs="Arial"/>
-          <w:b/>
-          <w:bCs/>
-          <w:color w:val="000000"/>
-        </w:rPr>
-        <w:br w:type="page"/>
-      </w:r>
-    </w:p>
-    <w:p>
-      <w:pPr>
-        <w:pBdr>
-          <w:top w:val="nil"/>
-          <w:left w:val="nil"/>
-          <w:bottom w:val="nil"/>
-          <w:right w:val="nil"/>
-          <w:between w:val="nil"/>
-        </w:pBdr>
-        <w:jc w:val="both"/>
-        <w:rPr>
-          <w:rFonts w:eastAsia="Trebuchet MS" w:cs="Arial"/>
-          <w:b/>
-          <w:bCs/>
-          <w:color w:val="000000"/>
-        </w:rPr>
-      </w:pPr>
-      <w:r>
-        <w:rPr>
-          <w:rFonts w:eastAsia="Trebuchet MS" w:cs="Arial"/>
-          <w:b/>
-          <w:bCs/>
-          <w:color w:val="000000"/>
-        </w:rPr>
-        <w:lastRenderedPageBreak/>
         <w:t xml:space="preserve">Cientista de Dados: </w:t>
       </w:r>
       <w:proofErr w:type="spellStart"/>
@@ -2338,7 +2498,7 @@
           <w:iCs/>
         </w:rPr>
       </w:pPr>
-      <w:hyperlink r:id="rId9" w:history="1">
+      <w:hyperlink r:id="rId10" w:history="1">
         <w:r>
           <w:rPr>
             <w:rStyle w:val="Hyperlink"/>
@@ -2497,7 +2657,7 @@
           <w:iCs/>
         </w:rPr>
       </w:pPr>
-      <w:hyperlink r:id="rId10" w:history="1">
+      <w:hyperlink r:id="rId11" w:history="1">
         <w:r>
           <w:rPr>
             <w:rStyle w:val="Hyperlink"/>
@@ -2520,7 +2680,7 @@
           <w:u w:val="none"/>
         </w:rPr>
       </w:pPr>
-      <w:hyperlink r:id="rId11" w:history="1">
+      <w:hyperlink r:id="rId12" w:history="1">
         <w:r>
           <w:rPr>
             <w:rStyle w:val="Hyperlink"/>
@@ -2632,7 +2792,7 @@
           <w:lang w:val="en-US"/>
         </w:rPr>
       </w:pPr>
-      <w:hyperlink r:id="rId12" w:history="1">
+      <w:hyperlink r:id="rId13" w:history="1">
         <w:r>
           <w:rPr>
             <w:rStyle w:val="Hyperlink"/>
@@ -2750,190 +2910,6 @@
           <w:spacing w:val="10"/>
         </w:rPr>
         <w:t xml:space="preserve"> é inspirado na plataforma YouTube e tem como objetivo poder armazenar vídeos com conteúdos organizados por playlists novas ou já criadas previamente.</w:t>
-      </w:r>
-    </w:p>
-    <w:p>
-      <w:pPr>
-        <w:spacing w:line="260" w:lineRule="exact"/>
-        <w:jc w:val="both"/>
-        <w:rPr>
-          <w:rFonts w:cs="Arial"/>
-          <w:color w:val="0D0D0D" w:themeColor="text1" w:themeTint="F2"/>
-          <w:spacing w:val="10"/>
-        </w:rPr>
-      </w:pPr>
-    </w:p>
-    <w:p>
-      <w:pPr>
-        <w:pStyle w:val="Ttulo1"/>
-        <w:shd w:val="clear" w:color="auto" w:fill="DFDFDF"/>
-        <w:tabs>
-          <w:tab w:val="center" w:pos="4802"/>
-        </w:tabs>
-        <w:jc w:val="both"/>
-        <w:rPr>
-          <w:rFonts w:ascii="Arial" w:eastAsia="Tahoma" w:hAnsi="Arial" w:cs="Arial"/>
-          <w:b/>
-          <w:sz w:val="20"/>
-          <w:szCs w:val="20"/>
-        </w:rPr>
-      </w:pPr>
-      <w:r>
-        <w:rPr>
-          <w:rFonts w:ascii="Arial" w:eastAsia="Tahoma" w:hAnsi="Arial" w:cs="Arial"/>
-          <w:b/>
-          <w:sz w:val="20"/>
-          <w:szCs w:val="20"/>
-        </w:rPr>
-        <w:t>CERTIFICADOS</w:t>
-      </w:r>
-    </w:p>
-    <w:p>
-      <w:pPr>
-        <w:rPr>
-          <w:rFonts w:eastAsia="Tahoma"/>
-        </w:rPr>
-      </w:pPr>
-    </w:p>
-    <w:p>
-      <w:pPr>
-        <w:spacing w:before="40"/>
-        <w:jc w:val="both"/>
-        <w:rPr>
-          <w:rFonts w:eastAsia="Tahoma" w:cs="Arial"/>
-          <w:i/>
-          <w:iCs/>
-        </w:rPr>
-      </w:pPr>
-      <w:r>
-        <w:rPr>
-          <w:rFonts w:eastAsia="Tahoma" w:cs="Arial"/>
-        </w:rPr>
-        <w:tab/>
-      </w:r>
-      <w:hyperlink r:id="rId13" w:history="1">
-        <w:r>
-          <w:rPr>
-            <w:rStyle w:val="Hyperlink"/>
-            <w:rFonts w:eastAsia="Tahoma" w:cs="Arial"/>
-            <w:i/>
-            <w:iCs/>
-            <w:u w:val="none"/>
-          </w:rPr>
-          <w:t>https://github.com/rhatiro/certificados</w:t>
-        </w:r>
-      </w:hyperlink>
-    </w:p>
-    <w:p>
-      <w:pPr>
-        <w:spacing w:before="40"/>
-        <w:jc w:val="both"/>
-        <w:rPr>
-          <w:rFonts w:eastAsia="Tahoma" w:cs="Arial"/>
-        </w:rPr>
-      </w:pPr>
-    </w:p>
-    <w:p>
-      <w:pPr>
-        <w:pStyle w:val="Ttulo1"/>
-        <w:shd w:val="clear" w:color="auto" w:fill="DFDFDF"/>
-        <w:tabs>
-          <w:tab w:val="center" w:pos="4802"/>
-        </w:tabs>
-        <w:jc w:val="both"/>
-        <w:rPr>
-          <w:rFonts w:ascii="Arial" w:eastAsia="Tahoma" w:hAnsi="Arial" w:cs="Arial"/>
-          <w:b/>
-          <w:sz w:val="20"/>
-          <w:szCs w:val="20"/>
-        </w:rPr>
-      </w:pPr>
-      <w:r>
-        <w:rPr>
-          <w:rFonts w:ascii="Arial" w:eastAsia="Tahoma" w:hAnsi="Arial" w:cs="Arial"/>
-          <w:b/>
-          <w:sz w:val="20"/>
-          <w:szCs w:val="20"/>
-        </w:rPr>
-        <w:t>IDIOMAS</w:t>
-      </w:r>
-    </w:p>
-    <w:p>
-      <w:pPr>
-        <w:rPr>
-          <w:rFonts w:eastAsia="Tahoma"/>
-        </w:rPr>
-      </w:pPr>
-    </w:p>
-    <w:p>
-      <w:pPr>
-        <w:numPr>
-          <w:ilvl w:val="0"/>
-          <w:numId w:val="3"/>
-        </w:numPr>
-        <w:spacing w:before="40"/>
-        <w:jc w:val="both"/>
-        <w:rPr>
-          <w:rFonts w:eastAsia="Tahoma" w:cs="Arial"/>
-        </w:rPr>
-      </w:pPr>
-      <w:bookmarkStart w:id="1" w:name="_heading=h.30j0zll" w:colFirst="0" w:colLast="0"/>
-      <w:bookmarkEnd w:id="1"/>
-      <w:r>
-        <w:rPr>
-          <w:rFonts w:eastAsia="Tahoma" w:cs="Arial"/>
-        </w:rPr>
-        <w:t>Português – Nativo</w:t>
-      </w:r>
-    </w:p>
-    <w:p>
-      <w:pPr>
-        <w:numPr>
-          <w:ilvl w:val="0"/>
-          <w:numId w:val="3"/>
-        </w:numPr>
-        <w:spacing w:before="40"/>
-        <w:jc w:val="both"/>
-        <w:rPr>
-          <w:rFonts w:eastAsia="Tahoma" w:cs="Arial"/>
-        </w:rPr>
-      </w:pPr>
-      <w:r>
-        <w:rPr>
-          <w:rFonts w:eastAsia="Tahoma" w:cs="Arial"/>
-        </w:rPr>
-        <w:t>Inglês</w:t>
-      </w:r>
-      <w:r>
-        <w:rPr>
-          <w:rFonts w:eastAsia="Tahoma" w:cs="Arial"/>
-        </w:rPr>
-        <w:t xml:space="preserve"> – </w:t>
-      </w:r>
-      <w:r>
-        <w:rPr>
-          <w:rFonts w:eastAsia="Tahoma" w:cs="Arial"/>
-        </w:rPr>
-        <w:t>Intermediário</w:t>
-      </w:r>
-    </w:p>
-    <w:p>
-      <w:pPr>
-        <w:numPr>
-          <w:ilvl w:val="0"/>
-          <w:numId w:val="3"/>
-        </w:numPr>
-        <w:spacing w:before="40"/>
-        <w:jc w:val="both"/>
-        <w:rPr>
-          <w:rFonts w:eastAsia="Tahoma" w:cs="Arial"/>
-        </w:rPr>
-      </w:pPr>
-      <w:r>
-        <w:rPr>
-          <w:rFonts w:eastAsia="Tahoma" w:cs="Arial"/>
-        </w:rPr>
-        <w:t>Espanhol - Básico</w:t>
       </w:r>
     </w:p>
     <w:p>
@@ -5306,6 +5282,7 @@
   <w:style w:type="character" w:default="1" w:styleId="Fontepargpadro">
     <w:name w:val="Default Paragraph Font"/>
     <w:uiPriority w:val="1"/>
+    <w:semiHidden/>
     <w:unhideWhenUsed/>
   </w:style>
   <w:style w:type="table" w:default="1" w:styleId="Tabelanormal">

</xml_diff>

<commit_message>
Update: resume files (#12)
</commit_message>
<xml_diff>
--- a/resume/Analista de Dados/CV - Roberto Hatiro - Analista de Dados.docx
+++ b/resume/Analista de Dados/CV - Roberto Hatiro - Analista de Dados.docx
@@ -424,7 +424,19 @@
         <w:rPr>
           <w:rFonts w:eastAsia="Tahoma" w:cs="Arial"/>
         </w:rPr>
-        <w:t>Profissional com carreira em evolução na área de dados</w:t>
+        <w:t xml:space="preserve">Profissional com carreira em evolução na área de </w:t>
+      </w:r>
+      <w:r>
+        <w:rPr>
+          <w:rFonts w:eastAsia="Tahoma" w:cs="Arial"/>
+        </w:rPr>
+        <w:t>análise</w:t>
+      </w:r>
+      <w:r>
+        <w:rPr>
+          <w:rFonts w:eastAsia="Tahoma" w:cs="Arial"/>
+        </w:rPr>
+        <w:t xml:space="preserve"> de dados</w:t>
       </w:r>
       <w:r>
         <w:rPr>
@@ -1345,14 +1357,26 @@
         <w:rPr>
           <w:rFonts w:eastAsia="Tahoma" w:cs="Arial"/>
         </w:rPr>
-        <w:t xml:space="preserve"> </w:t>
+        <w:t xml:space="preserve"> Notebook</w:t>
+      </w:r>
+      <w:r>
+        <w:rPr>
+          <w:rFonts w:eastAsia="Tahoma" w:cs="Arial"/>
+        </w:rPr>
+        <w:t>,</w:t>
+      </w:r>
+      <w:r>
+        <w:rPr>
+          <w:rFonts w:eastAsia="Tahoma" w:cs="Arial"/>
+        </w:rPr>
+        <w:t xml:space="preserve"> Google </w:t>
       </w:r>
       <w:proofErr w:type="spellStart"/>
       <w:r>
         <w:rPr>
           <w:rFonts w:eastAsia="Tahoma" w:cs="Arial"/>
         </w:rPr>
-        <w:t>Lab</w:t>
+        <w:t>Colaboratory</w:t>
       </w:r>
       <w:proofErr w:type="spellEnd"/>
       <w:r>
@@ -1366,33 +1390,7 @@
         <w:rPr>
           <w:rFonts w:eastAsia="Tahoma" w:cs="Arial"/>
         </w:rPr>
-        <w:t>Jupyter</w:t>
-      </w:r>
-      <w:proofErr w:type="spellEnd"/>
-      <w:r>
-        <w:rPr>
-          <w:rFonts w:eastAsia="Tahoma" w:cs="Arial"/>
-        </w:rPr>
-        <w:t xml:space="preserve"> Notebook</w:t>
-      </w:r>
-      <w:r>
-        <w:rPr>
-          <w:rFonts w:eastAsia="Tahoma" w:cs="Arial"/>
-        </w:rPr>
-        <w:t>,</w:t>
-      </w:r>
-      <w:r>
-        <w:rPr>
-          <w:rFonts w:eastAsia="Tahoma" w:cs="Arial"/>
-        </w:rPr>
-        <w:t xml:space="preserve"> Google </w:t>
-      </w:r>
-      <w:proofErr w:type="spellStart"/>
-      <w:r>
-        <w:rPr>
-          <w:rFonts w:eastAsia="Tahoma" w:cs="Arial"/>
-        </w:rPr>
-        <w:t>Colaboratory</w:t>
+        <w:t>Databricks</w:t>
       </w:r>
       <w:proofErr w:type="spellEnd"/>
       <w:r>
@@ -1995,7 +1993,13 @@
         <w:rPr>
           <w:rFonts w:eastAsia="Tahoma" w:cs="Arial"/>
         </w:rPr>
-        <w:t>Adobe;</w:t>
+        <w:t>Microsoft Excel, Power BI</w:t>
+      </w:r>
+      <w:r>
+        <w:rPr>
+          <w:rFonts w:eastAsia="Tahoma" w:cs="Arial"/>
+        </w:rPr>
+        <w:t>;</w:t>
       </w:r>
     </w:p>
     <w:p>

</xml_diff>